<commit_message>
Lade till lite ang lysdiod position och dataformat
</commit_message>
<xml_diff>
--- a/Användarmanual/informationsdokument.docx
+++ b/Användarmanual/informationsdokument.docx
@@ -1,6 +1,6 @@
 
 <file path=word/document.xml><?xml version="1.0" encoding="utf-8"?>
-<w:document xmlns:wpc="http://schemas.microsoft.com/office/word/2010/wordprocessingCanvas" xmlns:cx="http://schemas.microsoft.com/office/drawing/2014/chartex" xmlns:cx1="http://schemas.microsoft.com/office/drawing/2015/9/8/chartex" xmlns:cx2="http://schemas.microsoft.com/office/drawing/2015/10/21/chartex" xmlns:cx3="http://schemas.microsoft.com/office/drawing/2016/5/9/chartex" xmlns:cx4="http://schemas.microsoft.com/office/drawing/2016/5/10/chartex" xmlns:cx5="http://schemas.microsoft.com/office/drawing/2016/5/11/chartex" xmlns:mc="http://schemas.openxmlformats.org/markup-compatibility/2006" xmlns:o="urn:schemas-microsoft-com:office:office" xmlns:r="http://schemas.openxmlformats.org/officeDocument/2006/relationships" xmlns:m="http://schemas.openxmlformats.org/officeDocument/2006/math" xmlns:v="urn:schemas-microsoft-com:vml" xmlns:wp14="http://schemas.microsoft.com/office/word/2010/wordprocessingDrawing" xmlns:wp="http://schemas.openxmlformats.org/drawingml/2006/wordprocessingDrawing" xmlns:w10="urn:schemas-microsoft-com:office:word" xmlns:w="http://schemas.openxmlformats.org/wordprocessingml/2006/main" xmlns:w14="http://schemas.microsoft.com/office/word/2010/wordml" xmlns:w15="http://schemas.microsoft.com/office/word/2012/wordml" xmlns:w16se="http://schemas.microsoft.com/office/word/2015/wordml/symex" xmlns:wpg="http://schemas.microsoft.com/office/word/2010/wordprocessingGroup" xmlns:wpi="http://schemas.microsoft.com/office/word/2010/wordprocessingInk" xmlns:wne="http://schemas.microsoft.com/office/word/2006/wordml" xmlns:wps="http://schemas.microsoft.com/office/word/2010/wordprocessingShape" mc:Ignorable="w14 w15 w16se wp14">
+<w:document xmlns:wpc="http://schemas.microsoft.com/office/word/2010/wordprocessingCanvas" xmlns:cx="http://schemas.microsoft.com/office/drawing/2014/chartex" xmlns:cx1="http://schemas.microsoft.com/office/drawing/2015/9/8/chartex" xmlns:cx2="http://schemas.microsoft.com/office/drawing/2015/10/21/chartex" xmlns:cx3="http://schemas.microsoft.com/office/drawing/2016/5/9/chartex" xmlns:cx4="http://schemas.microsoft.com/office/drawing/2016/5/10/chartex" xmlns:cx5="http://schemas.microsoft.com/office/drawing/2016/5/11/chartex" xmlns:cx6="http://schemas.microsoft.com/office/drawing/2016/5/12/chartex" xmlns:cx7="http://schemas.microsoft.com/office/drawing/2016/5/13/chartex" xmlns:cx8="http://schemas.microsoft.com/office/drawing/2016/5/14/chartex" xmlns:mc="http://schemas.openxmlformats.org/markup-compatibility/2006" xmlns:aink="http://schemas.microsoft.com/office/drawing/2016/ink" xmlns:o="urn:schemas-microsoft-com:office:office" xmlns:r="http://schemas.openxmlformats.org/officeDocument/2006/relationships" xmlns:m="http://schemas.openxmlformats.org/officeDocument/2006/math" xmlns:v="urn:schemas-microsoft-com:vml" xmlns:wp14="http://schemas.microsoft.com/office/word/2010/wordprocessingDrawing" xmlns:wp="http://schemas.openxmlformats.org/drawingml/2006/wordprocessingDrawing" xmlns:w10="urn:schemas-microsoft-com:office:word" xmlns:w="http://schemas.openxmlformats.org/wordprocessingml/2006/main" xmlns:w14="http://schemas.microsoft.com/office/word/2010/wordml" xmlns:w15="http://schemas.microsoft.com/office/word/2012/wordml" xmlns:w16se="http://schemas.microsoft.com/office/word/2015/wordml/symex" xmlns:wpg="http://schemas.microsoft.com/office/word/2010/wordprocessingGroup" xmlns:wpi="http://schemas.microsoft.com/office/word/2010/wordprocessingInk" xmlns:wne="http://schemas.microsoft.com/office/word/2006/wordml" xmlns:wps="http://schemas.microsoft.com/office/word/2010/wordprocessingShape" mc:Ignorable="w14 w15 w16se wp14">
   <w:body>
     <w:p>
       <w:pPr>
@@ -42,7 +42,45 @@
         <w:rPr>
           <w:rFonts w:ascii="Calibri" w:hAnsi="Calibri" w:cs="Calibri"/>
         </w:rPr>
-        <w:t>Detta är ett dokument för att ge er (plattformsgrupperna) en bättre förståelse om hur positioneringssystemet fungerar. Men även hur ni ska tolka den datan vi skickar, vad den betyder och hur den relaterar till robotens fysiska position. I detta dokumentet presenterar vi får första lösning vilket använder OpenCV för att lokalisera roboten och ta ut dess position. Senare i projektet kommer de tillkomma ett nytt dokumen</w:t>
+        <w:t>Detta är ett dokument för att ge er (plattformsgrupperna) en bättre förståelse om hur positioneringssystemet fungerar. Men även hur ni ska tolka den datan vi skickar, vad den betyder och hur den relaterar till robotens fysiska position. I detta dokumentet presenterar vi får första lösning vilket använder</w:t>
+      </w:r>
+      <w:r>
+        <w:rPr>
+          <w:rFonts w:ascii="Calibri" w:hAnsi="Calibri" w:cs="Calibri"/>
+        </w:rPr>
+        <w:t xml:space="preserve"> en kamera och</w:t>
+      </w:r>
+      <w:r>
+        <w:rPr>
+          <w:rFonts w:ascii="Calibri" w:hAnsi="Calibri" w:cs="Calibri"/>
+        </w:rPr>
+        <w:t xml:space="preserve"> </w:t>
+      </w:r>
+      <w:proofErr w:type="spellStart"/>
+      <w:r>
+        <w:rPr>
+          <w:rFonts w:ascii="Calibri" w:hAnsi="Calibri" w:cs="Calibri"/>
+        </w:rPr>
+        <w:t>OpenCV</w:t>
+      </w:r>
+      <w:proofErr w:type="spellEnd"/>
+      <w:r>
+        <w:rPr>
+          <w:rFonts w:ascii="Calibri" w:hAnsi="Calibri" w:cs="Calibri"/>
+        </w:rPr>
+        <w:t xml:space="preserve"> för att lokalisera roboten och ta ut dess position. Senare i projektet kommer de</w:t>
+      </w:r>
+      <w:r>
+        <w:rPr>
+          <w:rFonts w:ascii="Calibri" w:hAnsi="Calibri" w:cs="Calibri"/>
+        </w:rPr>
+        <w:t>t att</w:t>
+      </w:r>
+      <w:r>
+        <w:rPr>
+          <w:rFonts w:ascii="Calibri" w:hAnsi="Calibri" w:cs="Calibri"/>
+        </w:rPr>
+        <w:t xml:space="preserve"> tillkomma ett nytt dokumen</w:t>
       </w:r>
       <w:r>
         <w:rPr>
@@ -133,7 +171,7 @@
                     </pic:cNvPicPr>
                   </pic:nvPicPr>
                   <pic:blipFill>
-                    <a:blip r:embed="rId5">
+                    <a:blip r:embed="rId6">
                       <a:extLst>
                         <a:ext uri="{28A0092B-C50C-407E-A947-70E740481C1C}">
                           <a14:useLocalDpi xmlns:a14="http://schemas.microsoft.com/office/drawing/2010/main" val="0"/>
@@ -246,14 +284,113 @@
         <w:rPr>
           <w:rFonts w:ascii="Calibri" w:hAnsi="Calibri" w:cs="Calibri"/>
         </w:rPr>
-        <w:t xml:space="preserve"> För att identifiera roboten och dess position med hjälp av kameran så använder vi 3 eller 4 lysdioder </w:t>
+        <w:t xml:space="preserve"> </w:t>
       </w:r>
       <w:r>
         <w:rPr>
           <w:rFonts w:ascii="Calibri" w:hAnsi="Calibri" w:cs="Calibri"/>
         </w:rPr>
         <w:lastRenderedPageBreak/>
-        <w:t>som monteras på roboten. Dessa lysdioder behöver alltid vara synliga annars kommer OpenCV inte kunna lyckas identifiera roboten och positionen kommer inte kunna kommuniceras. Var på roboten som lysdioderna monteras är flexibelt, d v s ni kan bestämma själv i princip. Men tänk på att informera påbyggnadsgrupperna var ni tänker att lysdioderna ska monteras så inte påbyggnaden täcker lysdioderna.</w:t>
+        <w:t xml:space="preserve">För att identifiera roboten och dess position med hjälp av kameran så använder vi 3 eller 4 lysdioder som monteras på roboten. </w:t>
+      </w:r>
+    </w:p>
+    <w:p>
+      <w:pPr>
+        <w:rPr>
+          <w:rFonts w:ascii="Calibri" w:hAnsi="Calibri" w:cs="Calibri"/>
+        </w:rPr>
+      </w:pPr>
+      <w:r>
+        <w:rPr>
+          <w:rFonts w:ascii="Calibri" w:hAnsi="Calibri" w:cs="Calibri"/>
+          <w:noProof/>
+        </w:rPr>
+        <w:drawing>
+          <wp:inline distT="0" distB="0" distL="0" distR="0">
+            <wp:extent cx="4184580" cy="3883231"/>
+            <wp:effectExtent l="0" t="0" r="6985" b="3175"/>
+            <wp:docPr id="3" name="Bildobjekt 3"/>
+            <wp:cNvGraphicFramePr>
+              <a:graphicFrameLocks xmlns:a="http://schemas.openxmlformats.org/drawingml/2006/main" noChangeAspect="1"/>
+            </wp:cNvGraphicFramePr>
+            <a:graphic xmlns:a="http://schemas.openxmlformats.org/drawingml/2006/main">
+              <a:graphicData uri="http://schemas.openxmlformats.org/drawingml/2006/picture">
+                <pic:pic xmlns:pic="http://schemas.openxmlformats.org/drawingml/2006/picture">
+                  <pic:nvPicPr>
+                    <pic:cNvPr id="3" name="Lysdiod_position.png"/>
+                    <pic:cNvPicPr/>
+                  </pic:nvPicPr>
+                  <pic:blipFill>
+                    <a:blip r:embed="rId7">
+                      <a:extLst>
+                        <a:ext uri="{28A0092B-C50C-407E-A947-70E740481C1C}">
+                          <a14:useLocalDpi xmlns:a14="http://schemas.microsoft.com/office/drawing/2010/main" val="0"/>
+                        </a:ext>
+                      </a:extLst>
+                    </a:blip>
+                    <a:stretch>
+                      <a:fillRect/>
+                    </a:stretch>
+                  </pic:blipFill>
+                  <pic:spPr>
+                    <a:xfrm>
+                      <a:off x="0" y="0"/>
+                      <a:ext cx="4209969" cy="3906792"/>
+                    </a:xfrm>
+                    <a:prstGeom prst="rect">
+                      <a:avLst/>
+                    </a:prstGeom>
+                  </pic:spPr>
+                </pic:pic>
+              </a:graphicData>
+            </a:graphic>
+          </wp:inline>
+        </w:drawing>
+      </w:r>
+    </w:p>
+    <w:p>
+      <w:pPr>
+        <w:rPr>
+          <w:rFonts w:ascii="Calibri" w:hAnsi="Calibri" w:cs="Calibri"/>
+        </w:rPr>
+      </w:pPr>
+      <w:r>
+        <w:rPr>
+          <w:rFonts w:ascii="Calibri" w:hAnsi="Calibri" w:cs="Calibri"/>
+        </w:rPr>
+        <w:t xml:space="preserve">I dagsläget använder systemet endast en lysdiod men det kan som sagt tillkomma fler. I fallet att vi använder två lysdioder positionerar vi dessa gärna som i bilden ovan. </w:t>
+      </w:r>
+      <w:r>
+        <w:rPr>
+          <w:rFonts w:ascii="Calibri" w:hAnsi="Calibri" w:cs="Calibri"/>
+        </w:rPr>
+        <w:t>Dessa lysdioder behöver alltid</w:t>
+      </w:r>
+      <w:proofErr w:type="spellStart"/>
+      <w:r>
+        <w:rPr>
+          <w:rFonts w:ascii="Calibri" w:hAnsi="Calibri" w:cs="Calibri"/>
+        </w:rPr>
+        <w:t xml:space="preserve"> vara synliga annar</w:t>
+      </w:r>
+      <w:proofErr w:type="spellEnd"/>
+      <w:r>
+        <w:rPr>
+          <w:rFonts w:ascii="Calibri" w:hAnsi="Calibri" w:cs="Calibri"/>
+        </w:rPr>
+        <w:t>s kommer OpenCV inte kunna lyckas identifiera roboten och positionen kommer inte kunna kommuniceras. Var på roboten som lysdioderna monteras är flexibelt, d v s ni kan bestämma själv i princip</w:t>
+      </w:r>
+      <w:r>
+        <w:rPr>
+          <w:rFonts w:ascii="Calibri" w:hAnsi="Calibri" w:cs="Calibri"/>
+        </w:rPr>
+        <w:t xml:space="preserve"> med bilden ovan i åtanke</w:t>
+      </w:r>
+      <w:r>
+        <w:rPr>
+          <w:rFonts w:ascii="Calibri" w:hAnsi="Calibri" w:cs="Calibri"/>
+        </w:rPr>
+        <w:t>. Men tänk på att informera påbyggnadsgrupperna var ni tänker att lysdioderna ska monteras så inte påbyggnaden täcker lysdioderna.</w:t>
       </w:r>
       <w:r>
         <w:rPr>
@@ -291,7 +428,19 @@
         <w:rPr>
           <w:rFonts w:ascii="Calibri" w:hAnsi="Calibri" w:cs="Calibri"/>
         </w:rPr>
-        <w:t>Servern sitter på alla positioner, men lämnar hela tiden ut den senaste positionen till ESP8266, d v s den aktuella positionen för roboten.</w:t>
+        <w:t xml:space="preserve">Servern </w:t>
+      </w:r>
+      <w:r>
+        <w:rPr>
+          <w:rFonts w:ascii="Calibri" w:hAnsi="Calibri" w:cs="Calibri"/>
+        </w:rPr>
+        <w:t>lagrar</w:t>
+      </w:r>
+      <w:r>
+        <w:rPr>
+          <w:rFonts w:ascii="Calibri" w:hAnsi="Calibri" w:cs="Calibri"/>
+        </w:rPr>
+        <w:t xml:space="preserve"> alla positioner, men lämnar hela tiden ut den senaste positionen till ESP8266, d v s den aktuella positionen för roboten.</w:t>
       </w:r>
     </w:p>
     <w:p>
@@ -497,28 +646,40 @@
         </w:rPr>
         <w:t xml:space="preserve"> som sedan kan skickas vidare till styrsystemet.</w:t>
       </w:r>
-      <w:bookmarkStart w:id="0" w:name="_GoBack"/>
-      <w:bookmarkEnd w:id="0"/>
-    </w:p>
-    <w:p>
-      <w:pPr>
-        <w:pStyle w:val="Rubrik"/>
+    </w:p>
+    <w:p>
+      <w:pPr>
+        <w:rPr>
+          <w:rFonts w:asciiTheme="majorHAnsi" w:eastAsiaTheme="majorEastAsia" w:hAnsiTheme="majorHAnsi" w:cstheme="majorBidi"/>
+          <w:b/>
+          <w:caps/>
+          <w:color w:val="212121" w:themeColor="text2"/>
+          <w:spacing w:val="-15"/>
+          <w:sz w:val="24"/>
+          <w:szCs w:val="24"/>
+          <w:u w:val="single"/>
+        </w:rPr>
+      </w:pPr>
+      <w:r>
         <w:rPr>
           <w:b/>
           <w:sz w:val="24"/>
           <w:szCs w:val="24"/>
           <w:u w:val="single"/>
         </w:rPr>
-      </w:pPr>
-      <w:r>
+        <w:br w:type="page"/>
+      </w:r>
+    </w:p>
+    <w:p>
+      <w:pPr>
+        <w:pStyle w:val="Rubrik"/>
         <w:rPr>
           <w:b/>
           <w:sz w:val="24"/>
           <w:szCs w:val="24"/>
           <w:u w:val="single"/>
         </w:rPr>
-        <w:t>Ko</w:t>
-      </w:r>
+      </w:pPr>
       <w:r>
         <w:rPr>
           <w:b/>
@@ -526,7 +687,8 @@
           <w:szCs w:val="24"/>
           <w:u w:val="single"/>
         </w:rPr>
-        <w:t>O</w:t>
+        <w:lastRenderedPageBreak/>
+        <w:t>Ko</w:t>
       </w:r>
       <w:r>
         <w:rPr>
@@ -535,7 +697,7 @@
           <w:szCs w:val="24"/>
           <w:u w:val="single"/>
         </w:rPr>
-        <w:t>rdinatsystem</w:t>
+        <w:t>O</w:t>
       </w:r>
       <w:r>
         <w:rPr>
@@ -544,7 +706,7 @@
           <w:szCs w:val="24"/>
           <w:u w:val="single"/>
         </w:rPr>
-        <w:t xml:space="preserve"> </w:t>
+        <w:t xml:space="preserve">rdinatsystem </w:t>
       </w:r>
       <w:r>
         <w:rPr>
@@ -582,8 +744,16 @@
         <w:rPr>
           <w:rFonts w:ascii="Calibri" w:hAnsi="Calibri" w:cs="Calibri"/>
         </w:rPr>
-        <w:t xml:space="preserve"> från OpenCV</w:t>
-      </w:r>
+        <w:t xml:space="preserve"> från </w:t>
+      </w:r>
+      <w:proofErr w:type="spellStart"/>
+      <w:r>
+        <w:rPr>
+          <w:rFonts w:ascii="Calibri" w:hAnsi="Calibri" w:cs="Calibri"/>
+        </w:rPr>
+        <w:t>OpenCV</w:t>
+      </w:r>
+      <w:proofErr w:type="spellEnd"/>
       <w:r>
         <w:rPr>
           <w:rFonts w:ascii="Calibri" w:hAnsi="Calibri" w:cs="Calibri"/>
@@ -647,7 +817,7 @@
                     </pic:cNvPicPr>
                   </pic:nvPicPr>
                   <pic:blipFill>
-                    <a:blip r:embed="rId6">
+                    <a:blip r:embed="rId8">
                       <a:extLst>
                         <a:ext uri="{28A0092B-C50C-407E-A947-70E740481C1C}">
                           <a14:useLocalDpi xmlns:a14="http://schemas.microsoft.com/office/drawing/2010/main" val="0"/>
@@ -787,11 +957,205 @@
         <w:t>Dataformat på koordinaterna:</w:t>
       </w:r>
     </w:p>
-    <w:p/>
-    <w:p/>
-    <w:p/>
-    <w:p/>
-    <w:p/>
+    <w:p>
+      <w:pPr>
+        <w:rPr>
+          <w:rFonts w:ascii="Calibri" w:hAnsi="Calibri" w:cs="Calibri"/>
+        </w:rPr>
+      </w:pPr>
+      <w:r>
+        <w:rPr>
+          <w:rFonts w:ascii="Calibri" w:hAnsi="Calibri" w:cs="Calibri"/>
+        </w:rPr>
+        <w:t xml:space="preserve">Vårt förslag på hur koordinaterna presenteras är i 16 bitas </w:t>
+      </w:r>
+      <w:proofErr w:type="spellStart"/>
+      <w:r>
+        <w:rPr>
+          <w:rFonts w:ascii="Calibri" w:hAnsi="Calibri" w:cs="Calibri"/>
+        </w:rPr>
+        <w:t>int</w:t>
+      </w:r>
+      <w:proofErr w:type="spellEnd"/>
+      <w:r>
+        <w:rPr>
+          <w:rFonts w:ascii="Calibri" w:hAnsi="Calibri" w:cs="Calibri"/>
+        </w:rPr>
+        <w:t>. När dessa koordinater skall kommuniceras behöver de vara i bytes och därmed delas varje värde upp i två.</w:t>
+      </w:r>
+    </w:p>
+    <w:p>
+      <w:pPr>
+        <w:numPr>
+          <w:ilvl w:val="0"/>
+          <w:numId w:val="1"/>
+        </w:numPr>
+        <w:pBdr>
+          <w:left w:val="single" w:sz="18" w:space="0" w:color="6CE26C"/>
+        </w:pBdr>
+        <w:shd w:val="clear" w:color="auto" w:fill="FFFFFF"/>
+        <w:spacing w:beforeAutospacing="1" w:after="0" w:afterAutospacing="1" w:line="210" w:lineRule="atLeast"/>
+        <w:rPr>
+          <w:rFonts w:ascii="Consolas" w:eastAsia="Times New Roman" w:hAnsi="Consolas" w:cs="Times New Roman"/>
+          <w:color w:val="5C5C5C"/>
+          <w:sz w:val="18"/>
+          <w:szCs w:val="18"/>
+          <w:lang w:val="en-GB" w:eastAsia="en-GB"/>
+        </w:rPr>
+      </w:pPr>
+      <w:r>
+        <w:rPr>
+          <w:rFonts w:ascii="Consolas" w:eastAsia="Times New Roman" w:hAnsi="Consolas" w:cs="Times New Roman"/>
+          <w:color w:val="000000"/>
+          <w:sz w:val="18"/>
+          <w:szCs w:val="18"/>
+          <w:bdr w:val="none" w:sz="0" w:space="0" w:color="auto" w:frame="1"/>
+          <w:lang w:val="en-GB" w:eastAsia="en-GB"/>
+        </w:rPr>
+        <w:t>uint16_t x1 = 50;  </w:t>
+      </w:r>
+    </w:p>
+    <w:p>
+      <w:pPr>
+        <w:numPr>
+          <w:ilvl w:val="0"/>
+          <w:numId w:val="1"/>
+        </w:numPr>
+        <w:pBdr>
+          <w:left w:val="single" w:sz="18" w:space="0" w:color="6CE26C"/>
+        </w:pBdr>
+        <w:shd w:val="clear" w:color="auto" w:fill="F8F8F8"/>
+        <w:spacing w:beforeAutospacing="1" w:after="0" w:afterAutospacing="1" w:line="210" w:lineRule="atLeast"/>
+        <w:rPr>
+          <w:rFonts w:ascii="Consolas" w:eastAsia="Times New Roman" w:hAnsi="Consolas" w:cs="Times New Roman"/>
+          <w:color w:val="5C5C5C"/>
+          <w:sz w:val="18"/>
+          <w:szCs w:val="18"/>
+          <w:lang w:eastAsia="en-GB"/>
+        </w:rPr>
+      </w:pPr>
+      <w:r>
+        <w:rPr>
+          <w:rFonts w:ascii="Consolas" w:eastAsia="Times New Roman" w:hAnsi="Consolas" w:cs="Times New Roman"/>
+          <w:color w:val="000000"/>
+          <w:sz w:val="18"/>
+          <w:szCs w:val="18"/>
+          <w:bdr w:val="none" w:sz="0" w:space="0" w:color="auto" w:frame="1"/>
+          <w:lang w:eastAsia="en-GB"/>
+        </w:rPr>
+        <w:t>Byte x1_H = x1 &amp; 0xFF00;  </w:t>
+      </w:r>
+    </w:p>
+    <w:p>
+      <w:pPr>
+        <w:numPr>
+          <w:ilvl w:val="0"/>
+          <w:numId w:val="1"/>
+        </w:numPr>
+        <w:pBdr>
+          <w:left w:val="single" w:sz="18" w:space="0" w:color="6CE26C"/>
+        </w:pBdr>
+        <w:shd w:val="clear" w:color="auto" w:fill="FFFFFF"/>
+        <w:spacing w:beforeAutospacing="1" w:after="0" w:afterAutospacing="1" w:line="210" w:lineRule="atLeast"/>
+        <w:rPr>
+          <w:rFonts w:ascii="Consolas" w:eastAsia="Times New Roman" w:hAnsi="Consolas" w:cs="Times New Roman"/>
+          <w:color w:val="5C5C5C"/>
+          <w:sz w:val="18"/>
+          <w:szCs w:val="18"/>
+          <w:lang w:eastAsia="en-GB"/>
+        </w:rPr>
+      </w:pPr>
+      <w:r>
+        <w:rPr>
+          <w:rFonts w:ascii="Consolas" w:eastAsia="Times New Roman" w:hAnsi="Consolas" w:cs="Times New Roman"/>
+          <w:color w:val="000000"/>
+          <w:sz w:val="18"/>
+          <w:szCs w:val="18"/>
+          <w:bdr w:val="none" w:sz="0" w:space="0" w:color="auto" w:frame="1"/>
+          <w:lang w:eastAsia="en-GB"/>
+        </w:rPr>
+        <w:t>Byte x1_L</w:t>
+      </w:r>
+      <w:r>
+        <w:rPr>
+          <w:rFonts w:ascii="Consolas" w:eastAsia="Times New Roman" w:hAnsi="Consolas" w:cs="Times New Roman"/>
+          <w:color w:val="000000"/>
+          <w:sz w:val="18"/>
+          <w:szCs w:val="18"/>
+          <w:bdr w:val="none" w:sz="0" w:space="0" w:color="auto" w:frame="1"/>
+          <w:lang w:eastAsia="en-GB"/>
+        </w:rPr>
+        <w:t> = x1 &amp; 0x00FF;  </w:t>
+      </w:r>
+    </w:p>
+    <w:p>
+      <w:pPr>
+        <w:rPr>
+          <w:rFonts w:ascii="Calibri" w:hAnsi="Calibri" w:cs="Calibri"/>
+        </w:rPr>
+      </w:pPr>
+      <w:proofErr w:type="spellStart"/>
+      <w:r>
+        <w:rPr>
+          <w:rFonts w:ascii="Calibri" w:hAnsi="Calibri" w:cs="Calibri"/>
+        </w:rPr>
+        <w:t>Due</w:t>
+      </w:r>
+      <w:proofErr w:type="spellEnd"/>
+      <w:r>
+        <w:rPr>
+          <w:rFonts w:ascii="Calibri" w:hAnsi="Calibri" w:cs="Calibri"/>
+        </w:rPr>
+        <w:t xml:space="preserve"> kortet kommunicerar då en byte </w:t>
+      </w:r>
+      <w:proofErr w:type="spellStart"/>
+      <w:r>
+        <w:rPr>
+          <w:rFonts w:ascii="Calibri" w:hAnsi="Calibri" w:cs="Calibri"/>
+        </w:rPr>
+        <w:t>array</w:t>
+      </w:r>
+      <w:proofErr w:type="spellEnd"/>
+      <w:r>
+        <w:rPr>
+          <w:rFonts w:ascii="Calibri" w:hAnsi="Calibri" w:cs="Calibri"/>
+        </w:rPr>
+        <w:t xml:space="preserve"> enligt följande.</w:t>
+      </w:r>
+    </w:p>
+    <w:p>
+      <w:pPr>
+        <w:numPr>
+          <w:ilvl w:val="0"/>
+          <w:numId w:val="2"/>
+        </w:numPr>
+        <w:pBdr>
+          <w:left w:val="single" w:sz="18" w:space="0" w:color="6CE26C"/>
+        </w:pBdr>
+        <w:shd w:val="clear" w:color="auto" w:fill="FFFFFF"/>
+        <w:spacing w:beforeAutospacing="1" w:after="0" w:afterAutospacing="1" w:line="210" w:lineRule="atLeast"/>
+        <w:rPr>
+          <w:rFonts w:ascii="Consolas" w:eastAsia="Times New Roman" w:hAnsi="Consolas" w:cs="Times New Roman"/>
+          <w:color w:val="5C5C5C"/>
+          <w:sz w:val="18"/>
+          <w:szCs w:val="18"/>
+          <w:lang w:val="en-GB" w:eastAsia="en-GB"/>
+        </w:rPr>
+      </w:pPr>
+      <w:r>
+        <w:rPr>
+          <w:rFonts w:ascii="Consolas" w:eastAsia="Times New Roman" w:hAnsi="Consolas" w:cs="Times New Roman"/>
+          <w:color w:val="000000"/>
+          <w:sz w:val="18"/>
+          <w:szCs w:val="18"/>
+          <w:bdr w:val="none" w:sz="0" w:space="0" w:color="auto" w:frame="1"/>
+          <w:lang w:val="en-GB" w:eastAsia="en-GB"/>
+        </w:rPr>
+        <w:t>Byte data[] = [x1_H, x1_L, y1_H, y1_L, x2_H, x2_L, y2_H, y2_L];  </w:t>
+      </w:r>
+      <w:bookmarkStart w:id="0" w:name="_GoBack"/>
+      <w:bookmarkEnd w:id="0"/>
+    </w:p>
     <w:sectPr>
       <w:pgSz w:w="11906" w:h="16838"/>
       <w:pgMar w:top="1440" w:right="1440" w:bottom="1440" w:left="1440" w:header="708" w:footer="708" w:gutter="0"/>
@@ -800,6 +1164,243 @@
     </w:sectPr>
   </w:body>
 </w:document>
+</file>
+
+<file path=word/numbering.xml><?xml version="1.0" encoding="utf-8"?>
+<w:numbering xmlns:wpc="http://schemas.microsoft.com/office/word/2010/wordprocessingCanvas" xmlns:cx="http://schemas.microsoft.com/office/drawing/2014/chartex" xmlns:cx1="http://schemas.microsoft.com/office/drawing/2015/9/8/chartex" xmlns:cx2="http://schemas.microsoft.com/office/drawing/2015/10/21/chartex" xmlns:cx3="http://schemas.microsoft.com/office/drawing/2016/5/9/chartex" xmlns:cx4="http://schemas.microsoft.com/office/drawing/2016/5/10/chartex" xmlns:cx5="http://schemas.microsoft.com/office/drawing/2016/5/11/chartex" xmlns:cx6="http://schemas.microsoft.com/office/drawing/2016/5/12/chartex" xmlns:cx7="http://schemas.microsoft.com/office/drawing/2016/5/13/chartex" xmlns:cx8="http://schemas.microsoft.com/office/drawing/2016/5/14/chartex" xmlns:mc="http://schemas.openxmlformats.org/markup-compatibility/2006" xmlns:aink="http://schemas.microsoft.com/office/drawing/2016/ink" xmlns:o="urn:schemas-microsoft-com:office:office" xmlns:r="http://schemas.openxmlformats.org/officeDocument/2006/relationships" xmlns:m="http://schemas.openxmlformats.org/officeDocument/2006/math" xmlns:v="urn:schemas-microsoft-com:vml" xmlns:wp14="http://schemas.microsoft.com/office/word/2010/wordprocessingDrawing" xmlns:wp="http://schemas.openxmlformats.org/drawingml/2006/wordprocessingDrawing" xmlns:w10="urn:schemas-microsoft-com:office:word" xmlns:w="http://schemas.openxmlformats.org/wordprocessingml/2006/main" xmlns:w14="http://schemas.microsoft.com/office/word/2010/wordml" xmlns:w15="http://schemas.microsoft.com/office/word/2012/wordml" xmlns:w16se="http://schemas.microsoft.com/office/word/2015/wordml/symex" xmlns:wpg="http://schemas.microsoft.com/office/word/2010/wordprocessingGroup" xmlns:wpi="http://schemas.microsoft.com/office/word/2010/wordprocessingInk" xmlns:wne="http://schemas.microsoft.com/office/word/2006/wordml" xmlns:wps="http://schemas.microsoft.com/office/word/2010/wordprocessingShape" mc:Ignorable="w14 w15 w16se wp14">
+  <w:abstractNum w:abstractNumId="0" w15:restartNumberingAfterBreak="0">
+    <w:nsid w:val="40F64E78"/>
+    <w:multiLevelType w:val="multilevel"/>
+    <w:tmpl w:val="1DA258F2"/>
+    <w:lvl w:ilvl="0">
+      <w:start w:val="1"/>
+      <w:numFmt w:val="decimal"/>
+      <w:lvlText w:val="%1."/>
+      <w:lvlJc w:val="left"/>
+      <w:pPr>
+        <w:tabs>
+          <w:tab w:val="num" w:pos="720"/>
+        </w:tabs>
+        <w:ind w:left="720" w:hanging="360"/>
+      </w:pPr>
+    </w:lvl>
+    <w:lvl w:ilvl="1" w:tentative="1">
+      <w:start w:val="1"/>
+      <w:numFmt w:val="decimal"/>
+      <w:lvlText w:val="%2."/>
+      <w:lvlJc w:val="left"/>
+      <w:pPr>
+        <w:tabs>
+          <w:tab w:val="num" w:pos="1440"/>
+        </w:tabs>
+        <w:ind w:left="1440" w:hanging="360"/>
+      </w:pPr>
+    </w:lvl>
+    <w:lvl w:ilvl="2" w:tentative="1">
+      <w:start w:val="1"/>
+      <w:numFmt w:val="decimal"/>
+      <w:lvlText w:val="%3."/>
+      <w:lvlJc w:val="left"/>
+      <w:pPr>
+        <w:tabs>
+          <w:tab w:val="num" w:pos="2160"/>
+        </w:tabs>
+        <w:ind w:left="2160" w:hanging="360"/>
+      </w:pPr>
+    </w:lvl>
+    <w:lvl w:ilvl="3" w:tentative="1">
+      <w:start w:val="1"/>
+      <w:numFmt w:val="decimal"/>
+      <w:lvlText w:val="%4."/>
+      <w:lvlJc w:val="left"/>
+      <w:pPr>
+        <w:tabs>
+          <w:tab w:val="num" w:pos="2880"/>
+        </w:tabs>
+        <w:ind w:left="2880" w:hanging="360"/>
+      </w:pPr>
+    </w:lvl>
+    <w:lvl w:ilvl="4" w:tentative="1">
+      <w:start w:val="1"/>
+      <w:numFmt w:val="decimal"/>
+      <w:lvlText w:val="%5."/>
+      <w:lvlJc w:val="left"/>
+      <w:pPr>
+        <w:tabs>
+          <w:tab w:val="num" w:pos="3600"/>
+        </w:tabs>
+        <w:ind w:left="3600" w:hanging="360"/>
+      </w:pPr>
+    </w:lvl>
+    <w:lvl w:ilvl="5" w:tentative="1">
+      <w:start w:val="1"/>
+      <w:numFmt w:val="decimal"/>
+      <w:lvlText w:val="%6."/>
+      <w:lvlJc w:val="left"/>
+      <w:pPr>
+        <w:tabs>
+          <w:tab w:val="num" w:pos="4320"/>
+        </w:tabs>
+        <w:ind w:left="4320" w:hanging="360"/>
+      </w:pPr>
+    </w:lvl>
+    <w:lvl w:ilvl="6" w:tentative="1">
+      <w:start w:val="1"/>
+      <w:numFmt w:val="decimal"/>
+      <w:lvlText w:val="%7."/>
+      <w:lvlJc w:val="left"/>
+      <w:pPr>
+        <w:tabs>
+          <w:tab w:val="num" w:pos="5040"/>
+        </w:tabs>
+        <w:ind w:left="5040" w:hanging="360"/>
+      </w:pPr>
+    </w:lvl>
+    <w:lvl w:ilvl="7" w:tentative="1">
+      <w:start w:val="1"/>
+      <w:numFmt w:val="decimal"/>
+      <w:lvlText w:val="%8."/>
+      <w:lvlJc w:val="left"/>
+      <w:pPr>
+        <w:tabs>
+          <w:tab w:val="num" w:pos="5760"/>
+        </w:tabs>
+        <w:ind w:left="5760" w:hanging="360"/>
+      </w:pPr>
+    </w:lvl>
+    <w:lvl w:ilvl="8" w:tentative="1">
+      <w:start w:val="1"/>
+      <w:numFmt w:val="decimal"/>
+      <w:lvlText w:val="%9."/>
+      <w:lvlJc w:val="left"/>
+      <w:pPr>
+        <w:tabs>
+          <w:tab w:val="num" w:pos="6480"/>
+        </w:tabs>
+        <w:ind w:left="6480" w:hanging="360"/>
+      </w:pPr>
+    </w:lvl>
+  </w:abstractNum>
+  <w:abstractNum w:abstractNumId="1" w15:restartNumberingAfterBreak="0">
+    <w:nsid w:val="4C6865A9"/>
+    <w:multiLevelType w:val="multilevel"/>
+    <w:tmpl w:val="831A1486"/>
+    <w:lvl w:ilvl="0">
+      <w:start w:val="1"/>
+      <w:numFmt w:val="decimal"/>
+      <w:lvlText w:val="%1."/>
+      <w:lvlJc w:val="left"/>
+      <w:pPr>
+        <w:tabs>
+          <w:tab w:val="num" w:pos="720"/>
+        </w:tabs>
+        <w:ind w:left="720" w:hanging="360"/>
+      </w:pPr>
+    </w:lvl>
+    <w:lvl w:ilvl="1" w:tentative="1">
+      <w:start w:val="1"/>
+      <w:numFmt w:val="decimal"/>
+      <w:lvlText w:val="%2."/>
+      <w:lvlJc w:val="left"/>
+      <w:pPr>
+        <w:tabs>
+          <w:tab w:val="num" w:pos="1440"/>
+        </w:tabs>
+        <w:ind w:left="1440" w:hanging="360"/>
+      </w:pPr>
+    </w:lvl>
+    <w:lvl w:ilvl="2" w:tentative="1">
+      <w:start w:val="1"/>
+      <w:numFmt w:val="decimal"/>
+      <w:lvlText w:val="%3."/>
+      <w:lvlJc w:val="left"/>
+      <w:pPr>
+        <w:tabs>
+          <w:tab w:val="num" w:pos="2160"/>
+        </w:tabs>
+        <w:ind w:left="2160" w:hanging="360"/>
+      </w:pPr>
+    </w:lvl>
+    <w:lvl w:ilvl="3" w:tentative="1">
+      <w:start w:val="1"/>
+      <w:numFmt w:val="decimal"/>
+      <w:lvlText w:val="%4."/>
+      <w:lvlJc w:val="left"/>
+      <w:pPr>
+        <w:tabs>
+          <w:tab w:val="num" w:pos="2880"/>
+        </w:tabs>
+        <w:ind w:left="2880" w:hanging="360"/>
+      </w:pPr>
+    </w:lvl>
+    <w:lvl w:ilvl="4" w:tentative="1">
+      <w:start w:val="1"/>
+      <w:numFmt w:val="decimal"/>
+      <w:lvlText w:val="%5."/>
+      <w:lvlJc w:val="left"/>
+      <w:pPr>
+        <w:tabs>
+          <w:tab w:val="num" w:pos="3600"/>
+        </w:tabs>
+        <w:ind w:left="3600" w:hanging="360"/>
+      </w:pPr>
+    </w:lvl>
+    <w:lvl w:ilvl="5" w:tentative="1">
+      <w:start w:val="1"/>
+      <w:numFmt w:val="decimal"/>
+      <w:lvlText w:val="%6."/>
+      <w:lvlJc w:val="left"/>
+      <w:pPr>
+        <w:tabs>
+          <w:tab w:val="num" w:pos="4320"/>
+        </w:tabs>
+        <w:ind w:left="4320" w:hanging="360"/>
+      </w:pPr>
+    </w:lvl>
+    <w:lvl w:ilvl="6" w:tentative="1">
+      <w:start w:val="1"/>
+      <w:numFmt w:val="decimal"/>
+      <w:lvlText w:val="%7."/>
+      <w:lvlJc w:val="left"/>
+      <w:pPr>
+        <w:tabs>
+          <w:tab w:val="num" w:pos="5040"/>
+        </w:tabs>
+        <w:ind w:left="5040" w:hanging="360"/>
+      </w:pPr>
+    </w:lvl>
+    <w:lvl w:ilvl="7" w:tentative="1">
+      <w:start w:val="1"/>
+      <w:numFmt w:val="decimal"/>
+      <w:lvlText w:val="%8."/>
+      <w:lvlJc w:val="left"/>
+      <w:pPr>
+        <w:tabs>
+          <w:tab w:val="num" w:pos="5760"/>
+        </w:tabs>
+        <w:ind w:left="5760" w:hanging="360"/>
+      </w:pPr>
+    </w:lvl>
+    <w:lvl w:ilvl="8" w:tentative="1">
+      <w:start w:val="1"/>
+      <w:numFmt w:val="decimal"/>
+      <w:lvlText w:val="%9."/>
+      <w:lvlJc w:val="left"/>
+      <w:pPr>
+        <w:tabs>
+          <w:tab w:val="num" w:pos="6480"/>
+        </w:tabs>
+        <w:ind w:left="6480" w:hanging="360"/>
+      </w:pPr>
+    </w:lvl>
+  </w:abstractNum>
+  <w:num w:numId="1">
+    <w:abstractNumId w:val="1"/>
+  </w:num>
+  <w:num w:numId="2">
+    <w:abstractNumId w:val="0"/>
+  </w:num>
+</w:numbering>
 </file>
 
 <file path=word/styles.xml><?xml version="1.0" encoding="utf-8"?>
@@ -925,6 +1526,7 @@
     <w:lsdException w:name="HTML Sample" w:semiHidden="1" w:unhideWhenUsed="1"/>
     <w:lsdException w:name="HTML Typewriter" w:semiHidden="1" w:unhideWhenUsed="1"/>
     <w:lsdException w:name="HTML Variable" w:semiHidden="1" w:unhideWhenUsed="1"/>
+    <w:lsdException w:name="Normal Table" w:semiHidden="1" w:unhideWhenUsed="1"/>
     <w:lsdException w:name="annotation subject" w:semiHidden="1" w:unhideWhenUsed="1"/>
     <w:lsdException w:name="No List" w:semiHidden="1" w:unhideWhenUsed="1"/>
     <w:lsdException w:name="Outline List 1" w:semiHidden="1" w:unhideWhenUsed="1"/>
@@ -969,6 +1571,7 @@
     <w:lsdException w:name="Table Professional" w:semiHidden="1" w:unhideWhenUsed="1"/>
     <w:lsdException w:name="Table Subtle 1" w:semiHidden="1" w:unhideWhenUsed="1"/>
     <w:lsdException w:name="Table Subtle 2" w:semiHidden="1" w:unhideWhenUsed="1"/>
+    <w:lsdException w:name="Table Web 1" w:semiHidden="1" w:unhideWhenUsed="1"/>
     <w:lsdException w:name="Table Web 2" w:semiHidden="1" w:unhideWhenUsed="1"/>
     <w:lsdException w:name="Table Web 3" w:semiHidden="1" w:unhideWhenUsed="1"/>
     <w:lsdException w:name="Balloon Text" w:semiHidden="1" w:unhideWhenUsed="1"/>
@@ -2063,7 +2666,7 @@
 </file>
 
 <file path=customXml/itemProps1.xml><?xml version="1.0" encoding="utf-8"?>
-<ds:datastoreItem xmlns:ds="http://schemas.openxmlformats.org/officeDocument/2006/customXml" ds:itemID="{BFE243E3-EEAA-4E1E-9C4F-29062BCFB904}">
+<ds:datastoreItem xmlns:ds="http://schemas.openxmlformats.org/officeDocument/2006/customXml" ds:itemID="{B6B77A86-A30E-48A6-87CB-8F0AFDC7028E}">
   <ds:schemaRefs>
     <ds:schemaRef ds:uri="http://schemas.openxmlformats.org/officeDocument/2006/bibliography"/>
   </ds:schemaRefs>

</xml_diff>